<commit_message>
Classroom and HomeWork Praktica 2 10.04.2023
</commit_message>
<xml_diff>
--- a/python/pr01/partichion1/Алгоритм мытья посуды.docx
+++ b/python/pr01/partichion1/Алгоритм мытья посуды.docx
@@ -19,7 +19,7 @@
           <w:sz w:val="28"/>
           <w:szCs w:val="28"/>
         </w:rPr>
-        <w:t>А</w:t>
+        <w:t xml:space="preserve">Алгоритм </w:t>
       </w:r>
       <w:r>
         <w:rPr>
@@ -28,15 +28,6 @@
           <w:sz w:val="28"/>
           <w:szCs w:val="28"/>
         </w:rPr>
-        <w:t xml:space="preserve">лгоритм </w:t>
-      </w:r>
-      <w:r>
-        <w:rPr>
-          <w:rFonts w:ascii="Times New Roman" w:hAnsi="Times New Roman" w:cs="Times New Roman"/>
-          <w:b/>
-          <w:sz w:val="28"/>
-          <w:szCs w:val="28"/>
-        </w:rPr>
         <w:t>мытья посуды</w:t>
       </w:r>
     </w:p>
@@ -105,7 +96,347 @@
           <w:sz w:val="28"/>
           <w:szCs w:val="28"/>
         </w:rPr>
-        <w:t>убрать ос</w:t>
+        <w:t>убрать остатки пищи с посуды</w:t>
+      </w:r>
+    </w:p>
+    <w:p>
+      <w:pPr>
+        <w:jc w:val="both"/>
+        <w:rPr>
+          <w:rFonts w:ascii="Times New Roman" w:hAnsi="Times New Roman" w:cs="Times New Roman"/>
+          <w:sz w:val="28"/>
+          <w:szCs w:val="28"/>
+        </w:rPr>
+      </w:pPr>
+      <w:r>
+        <w:rPr>
+          <w:rFonts w:ascii="Times New Roman" w:hAnsi="Times New Roman" w:cs="Times New Roman"/>
+          <w:sz w:val="28"/>
+          <w:szCs w:val="28"/>
+        </w:rPr>
+        <w:t>3.</w:t>
+      </w:r>
+      <w:r>
+        <w:rPr>
+          <w:rFonts w:ascii="Times New Roman" w:hAnsi="Times New Roman" w:cs="Times New Roman"/>
+          <w:sz w:val="28"/>
+          <w:szCs w:val="28"/>
+        </w:rPr>
+        <w:tab/>
+        <w:t>закрыть сливное отверстие в мойке</w:t>
+      </w:r>
+    </w:p>
+    <w:p>
+      <w:pPr>
+        <w:jc w:val="both"/>
+        <w:rPr>
+          <w:rFonts w:ascii="Times New Roman" w:hAnsi="Times New Roman" w:cs="Times New Roman"/>
+          <w:sz w:val="28"/>
+          <w:szCs w:val="28"/>
+        </w:rPr>
+      </w:pPr>
+      <w:r>
+        <w:rPr>
+          <w:rFonts w:ascii="Times New Roman" w:hAnsi="Times New Roman" w:cs="Times New Roman"/>
+          <w:sz w:val="28"/>
+          <w:szCs w:val="28"/>
+        </w:rPr>
+        <w:t>4</w:t>
+      </w:r>
+      <w:r>
+        <w:rPr>
+          <w:rFonts w:ascii="Times New Roman" w:hAnsi="Times New Roman" w:cs="Times New Roman"/>
+          <w:sz w:val="28"/>
+          <w:szCs w:val="28"/>
+        </w:rPr>
+        <w:t>.</w:t>
+      </w:r>
+      <w:r>
+        <w:rPr>
+          <w:rFonts w:ascii="Times New Roman" w:hAnsi="Times New Roman" w:cs="Times New Roman"/>
+          <w:sz w:val="28"/>
+          <w:szCs w:val="28"/>
+        </w:rPr>
+        <w:tab/>
+      </w:r>
+      <w:r>
+        <w:rPr>
+          <w:rFonts w:ascii="Times New Roman" w:hAnsi="Times New Roman" w:cs="Times New Roman"/>
+          <w:sz w:val="28"/>
+          <w:szCs w:val="28"/>
+        </w:rPr>
+        <w:t>включить горячую воду</w:t>
+      </w:r>
+    </w:p>
+    <w:p>
+      <w:pPr>
+        <w:jc w:val="both"/>
+        <w:rPr>
+          <w:rFonts w:ascii="Times New Roman" w:hAnsi="Times New Roman" w:cs="Times New Roman"/>
+          <w:sz w:val="28"/>
+          <w:szCs w:val="28"/>
+        </w:rPr>
+      </w:pPr>
+      <w:r>
+        <w:rPr>
+          <w:rFonts w:ascii="Times New Roman" w:hAnsi="Times New Roman" w:cs="Times New Roman"/>
+          <w:sz w:val="28"/>
+          <w:szCs w:val="28"/>
+        </w:rPr>
+        <w:t>5</w:t>
+      </w:r>
+      <w:r>
+        <w:rPr>
+          <w:rFonts w:ascii="Times New Roman" w:hAnsi="Times New Roman" w:cs="Times New Roman"/>
+          <w:sz w:val="28"/>
+          <w:szCs w:val="28"/>
+        </w:rPr>
+        <w:t>.</w:t>
+      </w:r>
+      <w:r>
+        <w:rPr>
+          <w:rFonts w:ascii="Times New Roman" w:hAnsi="Times New Roman" w:cs="Times New Roman"/>
+          <w:sz w:val="28"/>
+          <w:szCs w:val="28"/>
+        </w:rPr>
+        <w:tab/>
+      </w:r>
+      <w:r>
+        <w:rPr>
+          <w:rFonts w:ascii="Times New Roman" w:hAnsi="Times New Roman" w:cs="Times New Roman"/>
+          <w:sz w:val="28"/>
+          <w:szCs w:val="28"/>
+        </w:rPr>
+        <w:t>развести в мойке моющее средство с водой</w:t>
+      </w:r>
+    </w:p>
+    <w:p>
+      <w:pPr>
+        <w:jc w:val="both"/>
+        <w:rPr>
+          <w:rFonts w:ascii="Times New Roman" w:hAnsi="Times New Roman" w:cs="Times New Roman"/>
+          <w:sz w:val="28"/>
+          <w:szCs w:val="28"/>
+        </w:rPr>
+      </w:pPr>
+      <w:r>
+        <w:rPr>
+          <w:rFonts w:ascii="Times New Roman" w:hAnsi="Times New Roman" w:cs="Times New Roman"/>
+          <w:sz w:val="28"/>
+          <w:szCs w:val="28"/>
+        </w:rPr>
+        <w:t>6</w:t>
+      </w:r>
+      <w:r>
+        <w:rPr>
+          <w:rFonts w:ascii="Times New Roman" w:hAnsi="Times New Roman" w:cs="Times New Roman"/>
+          <w:sz w:val="28"/>
+          <w:szCs w:val="28"/>
+        </w:rPr>
+        <w:t>.</w:t>
+      </w:r>
+      <w:r>
+        <w:rPr>
+          <w:rFonts w:ascii="Times New Roman" w:hAnsi="Times New Roman" w:cs="Times New Roman"/>
+          <w:sz w:val="28"/>
+          <w:szCs w:val="28"/>
+        </w:rPr>
+        <w:tab/>
+      </w:r>
+      <w:r>
+        <w:rPr>
+          <w:rFonts w:ascii="Times New Roman" w:hAnsi="Times New Roman" w:cs="Times New Roman"/>
+          <w:sz w:val="28"/>
+          <w:szCs w:val="28"/>
+          <w:lang w:val="uk-UA"/>
+        </w:rPr>
+        <w:t>перем</w:t>
+      </w:r>
+      <w:proofErr w:type="spellStart"/>
+      <w:r>
+        <w:rPr>
+          <w:rFonts w:ascii="Times New Roman" w:hAnsi="Times New Roman" w:cs="Times New Roman"/>
+          <w:sz w:val="28"/>
+          <w:szCs w:val="28"/>
+        </w:rPr>
+        <w:t>ыть</w:t>
+      </w:r>
+      <w:proofErr w:type="spellEnd"/>
+      <w:r>
+        <w:rPr>
+          <w:rFonts w:ascii="Times New Roman" w:hAnsi="Times New Roman" w:cs="Times New Roman"/>
+          <w:sz w:val="28"/>
+          <w:szCs w:val="28"/>
+        </w:rPr>
+        <w:t xml:space="preserve"> посуду в этом растворе</w:t>
+      </w:r>
+    </w:p>
+    <w:p>
+      <w:pPr>
+        <w:jc w:val="both"/>
+        <w:rPr>
+          <w:rFonts w:ascii="Times New Roman" w:hAnsi="Times New Roman" w:cs="Times New Roman"/>
+          <w:sz w:val="28"/>
+          <w:szCs w:val="28"/>
+        </w:rPr>
+      </w:pPr>
+      <w:r>
+        <w:rPr>
+          <w:rFonts w:ascii="Times New Roman" w:hAnsi="Times New Roman" w:cs="Times New Roman"/>
+          <w:sz w:val="28"/>
+          <w:szCs w:val="28"/>
+        </w:rPr>
+        <w:t>7</w:t>
+      </w:r>
+      <w:r>
+        <w:rPr>
+          <w:rFonts w:ascii="Times New Roman" w:hAnsi="Times New Roman" w:cs="Times New Roman"/>
+          <w:sz w:val="28"/>
+          <w:szCs w:val="28"/>
+        </w:rPr>
+        <w:t>.</w:t>
+      </w:r>
+      <w:r>
+        <w:rPr>
+          <w:rFonts w:ascii="Times New Roman" w:hAnsi="Times New Roman" w:cs="Times New Roman"/>
+          <w:sz w:val="28"/>
+          <w:szCs w:val="28"/>
+        </w:rPr>
+        <w:tab/>
+      </w:r>
+      <w:r>
+        <w:rPr>
+          <w:rFonts w:ascii="Times New Roman" w:hAnsi="Times New Roman" w:cs="Times New Roman"/>
+          <w:sz w:val="28"/>
+          <w:szCs w:val="28"/>
+        </w:rPr>
+        <w:t>выпустить воду из мойки</w:t>
+      </w:r>
+    </w:p>
+    <w:p>
+      <w:pPr>
+        <w:jc w:val="both"/>
+        <w:rPr>
+          <w:rFonts w:ascii="Times New Roman" w:hAnsi="Times New Roman" w:cs="Times New Roman"/>
+          <w:sz w:val="28"/>
+          <w:szCs w:val="28"/>
+        </w:rPr>
+      </w:pPr>
+      <w:r>
+        <w:rPr>
+          <w:rFonts w:ascii="Times New Roman" w:hAnsi="Times New Roman" w:cs="Times New Roman"/>
+          <w:sz w:val="28"/>
+          <w:szCs w:val="28"/>
+        </w:rPr>
+        <w:t>8</w:t>
+      </w:r>
+      <w:r>
+        <w:rPr>
+          <w:rFonts w:ascii="Times New Roman" w:hAnsi="Times New Roman" w:cs="Times New Roman"/>
+          <w:sz w:val="28"/>
+          <w:szCs w:val="28"/>
+        </w:rPr>
+        <w:t>.</w:t>
+      </w:r>
+      <w:r>
+        <w:rPr>
+          <w:rFonts w:ascii="Times New Roman" w:hAnsi="Times New Roman" w:cs="Times New Roman"/>
+          <w:sz w:val="28"/>
+          <w:szCs w:val="28"/>
+        </w:rPr>
+        <w:tab/>
+      </w:r>
+      <w:r>
+        <w:rPr>
+          <w:rFonts w:ascii="Times New Roman" w:hAnsi="Times New Roman" w:cs="Times New Roman"/>
+          <w:sz w:val="28"/>
+          <w:szCs w:val="28"/>
+        </w:rPr>
+        <w:t xml:space="preserve">включить теплую воду </w:t>
+      </w:r>
+    </w:p>
+    <w:p>
+      <w:pPr>
+        <w:jc w:val="both"/>
+        <w:rPr>
+          <w:rFonts w:ascii="Times New Roman" w:hAnsi="Times New Roman" w:cs="Times New Roman"/>
+          <w:sz w:val="28"/>
+          <w:szCs w:val="28"/>
+        </w:rPr>
+      </w:pPr>
+      <w:r>
+        <w:rPr>
+          <w:rFonts w:ascii="Times New Roman" w:hAnsi="Times New Roman" w:cs="Times New Roman"/>
+          <w:sz w:val="28"/>
+          <w:szCs w:val="28"/>
+        </w:rPr>
+        <w:t>9</w:t>
+      </w:r>
+      <w:r>
+        <w:rPr>
+          <w:rFonts w:ascii="Times New Roman" w:hAnsi="Times New Roman" w:cs="Times New Roman"/>
+          <w:sz w:val="28"/>
+          <w:szCs w:val="28"/>
+        </w:rPr>
+        <w:t>.</w:t>
+      </w:r>
+      <w:r>
+        <w:rPr>
+          <w:rFonts w:ascii="Times New Roman" w:hAnsi="Times New Roman" w:cs="Times New Roman"/>
+          <w:sz w:val="28"/>
+          <w:szCs w:val="28"/>
+        </w:rPr>
+        <w:tab/>
+      </w:r>
+      <w:r>
+        <w:rPr>
+          <w:rFonts w:ascii="Times New Roman" w:hAnsi="Times New Roman" w:cs="Times New Roman"/>
+          <w:sz w:val="28"/>
+          <w:szCs w:val="28"/>
+        </w:rPr>
+        <w:t>переполоскать всю посуду под проточной водой</w:t>
+      </w:r>
+    </w:p>
+    <w:p>
+      <w:pPr>
+        <w:jc w:val="both"/>
+        <w:rPr>
+          <w:rFonts w:ascii="Times New Roman" w:hAnsi="Times New Roman" w:cs="Times New Roman"/>
+          <w:sz w:val="28"/>
+          <w:szCs w:val="28"/>
+        </w:rPr>
+      </w:pPr>
+      <w:r>
+        <w:rPr>
+          <w:rFonts w:ascii="Times New Roman" w:hAnsi="Times New Roman" w:cs="Times New Roman"/>
+          <w:sz w:val="28"/>
+          <w:szCs w:val="28"/>
+        </w:rPr>
+        <w:t>10</w:t>
+      </w:r>
+      <w:r>
+        <w:rPr>
+          <w:rFonts w:ascii="Times New Roman" w:hAnsi="Times New Roman" w:cs="Times New Roman"/>
+          <w:sz w:val="28"/>
+          <w:szCs w:val="28"/>
+        </w:rPr>
+        <w:t>.</w:t>
+      </w:r>
+      <w:r>
+        <w:rPr>
+          <w:rFonts w:ascii="Times New Roman" w:hAnsi="Times New Roman" w:cs="Times New Roman"/>
+          <w:sz w:val="28"/>
+          <w:szCs w:val="28"/>
+        </w:rPr>
+        <w:tab/>
+      </w:r>
+      <w:r>
+        <w:rPr>
+          <w:rFonts w:ascii="Times New Roman" w:hAnsi="Times New Roman" w:cs="Times New Roman"/>
+          <w:sz w:val="28"/>
+          <w:szCs w:val="28"/>
+        </w:rPr>
+        <w:t>поставить посуду на суш</w:t>
       </w:r>
       <w:bookmarkStart w:id="0" w:name="_GoBack"/>
       <w:bookmarkEnd w:id="0"/>
@@ -115,352 +446,7 @@
           <w:sz w:val="28"/>
           <w:szCs w:val="28"/>
         </w:rPr>
-        <w:t>татки пищи с посуды</w:t>
-      </w:r>
-    </w:p>
-    <w:p>
-      <w:pPr>
-        <w:jc w:val="both"/>
-        <w:rPr>
-          <w:rFonts w:ascii="Times New Roman" w:hAnsi="Times New Roman" w:cs="Times New Roman"/>
-          <w:sz w:val="28"/>
-          <w:szCs w:val="28"/>
-        </w:rPr>
-      </w:pPr>
-      <w:r>
-        <w:rPr>
-          <w:rFonts w:ascii="Times New Roman" w:hAnsi="Times New Roman" w:cs="Times New Roman"/>
-          <w:sz w:val="28"/>
-          <w:szCs w:val="28"/>
-        </w:rPr>
-        <w:t>3.</w:t>
-      </w:r>
-      <w:r>
-        <w:rPr>
-          <w:rFonts w:ascii="Times New Roman" w:hAnsi="Times New Roman" w:cs="Times New Roman"/>
-          <w:sz w:val="28"/>
-          <w:szCs w:val="28"/>
-        </w:rPr>
-        <w:tab/>
-        <w:t>закрыть сливное отверстие в мойке</w:t>
-      </w:r>
-    </w:p>
-    <w:p>
-      <w:pPr>
-        <w:jc w:val="both"/>
-        <w:rPr>
-          <w:rFonts w:ascii="Times New Roman" w:hAnsi="Times New Roman" w:cs="Times New Roman"/>
-          <w:sz w:val="28"/>
-          <w:szCs w:val="28"/>
-        </w:rPr>
-      </w:pPr>
-      <w:r>
-        <w:rPr>
-          <w:rFonts w:ascii="Times New Roman" w:hAnsi="Times New Roman" w:cs="Times New Roman"/>
-          <w:sz w:val="28"/>
-          <w:szCs w:val="28"/>
-        </w:rPr>
-        <w:t>4</w:t>
-      </w:r>
-      <w:r>
-        <w:rPr>
-          <w:rFonts w:ascii="Times New Roman" w:hAnsi="Times New Roman" w:cs="Times New Roman"/>
-          <w:sz w:val="28"/>
-          <w:szCs w:val="28"/>
-        </w:rPr>
-        <w:t>.</w:t>
-      </w:r>
-      <w:r>
-        <w:rPr>
-          <w:rFonts w:ascii="Times New Roman" w:hAnsi="Times New Roman" w:cs="Times New Roman"/>
-          <w:sz w:val="28"/>
-          <w:szCs w:val="28"/>
-        </w:rPr>
-        <w:tab/>
-      </w:r>
-      <w:r>
-        <w:rPr>
-          <w:rFonts w:ascii="Times New Roman" w:hAnsi="Times New Roman" w:cs="Times New Roman"/>
-          <w:sz w:val="28"/>
-          <w:szCs w:val="28"/>
-        </w:rPr>
-        <w:t>включить горячую воду</w:t>
-      </w:r>
-    </w:p>
-    <w:p>
-      <w:pPr>
-        <w:jc w:val="both"/>
-        <w:rPr>
-          <w:rFonts w:ascii="Times New Roman" w:hAnsi="Times New Roman" w:cs="Times New Roman"/>
-          <w:sz w:val="28"/>
-          <w:szCs w:val="28"/>
-        </w:rPr>
-      </w:pPr>
-      <w:r>
-        <w:rPr>
-          <w:rFonts w:ascii="Times New Roman" w:hAnsi="Times New Roman" w:cs="Times New Roman"/>
-          <w:sz w:val="28"/>
-          <w:szCs w:val="28"/>
-        </w:rPr>
-        <w:t>5</w:t>
-      </w:r>
-      <w:r>
-        <w:rPr>
-          <w:rFonts w:ascii="Times New Roman" w:hAnsi="Times New Roman" w:cs="Times New Roman"/>
-          <w:sz w:val="28"/>
-          <w:szCs w:val="28"/>
-        </w:rPr>
-        <w:t>.</w:t>
-      </w:r>
-      <w:r>
-        <w:rPr>
-          <w:rFonts w:ascii="Times New Roman" w:hAnsi="Times New Roman" w:cs="Times New Roman"/>
-          <w:sz w:val="28"/>
-          <w:szCs w:val="28"/>
-        </w:rPr>
-        <w:tab/>
-      </w:r>
-      <w:r>
-        <w:rPr>
-          <w:rFonts w:ascii="Times New Roman" w:hAnsi="Times New Roman" w:cs="Times New Roman"/>
-          <w:sz w:val="28"/>
-          <w:szCs w:val="28"/>
-        </w:rPr>
-        <w:t>развести в мойке моющее средство с водой</w:t>
-      </w:r>
-    </w:p>
-    <w:p>
-      <w:pPr>
-        <w:jc w:val="both"/>
-        <w:rPr>
-          <w:rFonts w:ascii="Times New Roman" w:hAnsi="Times New Roman" w:cs="Times New Roman"/>
-          <w:sz w:val="28"/>
-          <w:szCs w:val="28"/>
-        </w:rPr>
-      </w:pPr>
-      <w:r>
-        <w:rPr>
-          <w:rFonts w:ascii="Times New Roman" w:hAnsi="Times New Roman" w:cs="Times New Roman"/>
-          <w:sz w:val="28"/>
-          <w:szCs w:val="28"/>
-        </w:rPr>
-        <w:t>6</w:t>
-      </w:r>
-      <w:r>
-        <w:rPr>
-          <w:rFonts w:ascii="Times New Roman" w:hAnsi="Times New Roman" w:cs="Times New Roman"/>
-          <w:sz w:val="28"/>
-          <w:szCs w:val="28"/>
-        </w:rPr>
-        <w:t>.</w:t>
-      </w:r>
-      <w:r>
-        <w:rPr>
-          <w:rFonts w:ascii="Times New Roman" w:hAnsi="Times New Roman" w:cs="Times New Roman"/>
-          <w:sz w:val="28"/>
-          <w:szCs w:val="28"/>
-        </w:rPr>
-        <w:tab/>
-      </w:r>
-      <w:r>
-        <w:rPr>
-          <w:rFonts w:ascii="Times New Roman" w:hAnsi="Times New Roman" w:cs="Times New Roman"/>
-          <w:sz w:val="28"/>
-          <w:szCs w:val="28"/>
-        </w:rPr>
-        <w:t>помыть посуду в этом растворе</w:t>
-      </w:r>
-    </w:p>
-    <w:p>
-      <w:pPr>
-        <w:jc w:val="both"/>
-        <w:rPr>
-          <w:rFonts w:ascii="Times New Roman" w:hAnsi="Times New Roman" w:cs="Times New Roman"/>
-          <w:sz w:val="28"/>
-          <w:szCs w:val="28"/>
-        </w:rPr>
-      </w:pPr>
-      <w:r>
-        <w:rPr>
-          <w:rFonts w:ascii="Times New Roman" w:hAnsi="Times New Roman" w:cs="Times New Roman"/>
-          <w:sz w:val="28"/>
-          <w:szCs w:val="28"/>
-        </w:rPr>
-        <w:t>7</w:t>
-      </w:r>
-      <w:r>
-        <w:rPr>
-          <w:rFonts w:ascii="Times New Roman" w:hAnsi="Times New Roman" w:cs="Times New Roman"/>
-          <w:sz w:val="28"/>
-          <w:szCs w:val="28"/>
-        </w:rPr>
-        <w:t>.</w:t>
-      </w:r>
-      <w:r>
-        <w:rPr>
-          <w:rFonts w:ascii="Times New Roman" w:hAnsi="Times New Roman" w:cs="Times New Roman"/>
-          <w:sz w:val="28"/>
-          <w:szCs w:val="28"/>
-        </w:rPr>
-        <w:tab/>
-      </w:r>
-      <w:r>
-        <w:rPr>
-          <w:rFonts w:ascii="Times New Roman" w:hAnsi="Times New Roman" w:cs="Times New Roman"/>
-          <w:sz w:val="28"/>
-          <w:szCs w:val="28"/>
-        </w:rPr>
-        <w:t>выпустить воду из мойки</w:t>
-      </w:r>
-    </w:p>
-    <w:p>
-      <w:pPr>
-        <w:jc w:val="both"/>
-        <w:rPr>
-          <w:rFonts w:ascii="Times New Roman" w:hAnsi="Times New Roman" w:cs="Times New Roman"/>
-          <w:sz w:val="28"/>
-          <w:szCs w:val="28"/>
-        </w:rPr>
-      </w:pPr>
-      <w:r>
-        <w:rPr>
-          <w:rFonts w:ascii="Times New Roman" w:hAnsi="Times New Roman" w:cs="Times New Roman"/>
-          <w:sz w:val="28"/>
-          <w:szCs w:val="28"/>
-        </w:rPr>
-        <w:t>8</w:t>
-      </w:r>
-      <w:r>
-        <w:rPr>
-          <w:rFonts w:ascii="Times New Roman" w:hAnsi="Times New Roman" w:cs="Times New Roman"/>
-          <w:sz w:val="28"/>
-          <w:szCs w:val="28"/>
-        </w:rPr>
-        <w:t>.</w:t>
-      </w:r>
-      <w:r>
-        <w:rPr>
-          <w:rFonts w:ascii="Times New Roman" w:hAnsi="Times New Roman" w:cs="Times New Roman"/>
-          <w:sz w:val="28"/>
-          <w:szCs w:val="28"/>
-        </w:rPr>
-        <w:tab/>
-      </w:r>
-      <w:r>
-        <w:rPr>
-          <w:rFonts w:ascii="Times New Roman" w:hAnsi="Times New Roman" w:cs="Times New Roman"/>
-          <w:sz w:val="28"/>
-          <w:szCs w:val="28"/>
-        </w:rPr>
-        <w:t xml:space="preserve">включить </w:t>
-      </w:r>
-      <w:r>
-        <w:rPr>
-          <w:rFonts w:ascii="Times New Roman" w:hAnsi="Times New Roman" w:cs="Times New Roman"/>
-          <w:sz w:val="28"/>
-          <w:szCs w:val="28"/>
-        </w:rPr>
-        <w:t xml:space="preserve">теплую </w:t>
-      </w:r>
-      <w:r>
-        <w:rPr>
-          <w:rFonts w:ascii="Times New Roman" w:hAnsi="Times New Roman" w:cs="Times New Roman"/>
-          <w:sz w:val="28"/>
-          <w:szCs w:val="28"/>
-        </w:rPr>
-        <w:t>воду</w:t>
-      </w:r>
-      <w:r>
-        <w:rPr>
-          <w:rFonts w:ascii="Times New Roman" w:hAnsi="Times New Roman" w:cs="Times New Roman"/>
-          <w:sz w:val="28"/>
-          <w:szCs w:val="28"/>
-        </w:rPr>
-        <w:t xml:space="preserve"> </w:t>
-      </w:r>
-    </w:p>
-    <w:p>
-      <w:pPr>
-        <w:jc w:val="both"/>
-        <w:rPr>
-          <w:rFonts w:ascii="Times New Roman" w:hAnsi="Times New Roman" w:cs="Times New Roman"/>
-          <w:sz w:val="28"/>
-          <w:szCs w:val="28"/>
-        </w:rPr>
-      </w:pPr>
-      <w:r>
-        <w:rPr>
-          <w:rFonts w:ascii="Times New Roman" w:hAnsi="Times New Roman" w:cs="Times New Roman"/>
-          <w:sz w:val="28"/>
-          <w:szCs w:val="28"/>
-        </w:rPr>
-        <w:t>9</w:t>
-      </w:r>
-      <w:r>
-        <w:rPr>
-          <w:rFonts w:ascii="Times New Roman" w:hAnsi="Times New Roman" w:cs="Times New Roman"/>
-          <w:sz w:val="28"/>
-          <w:szCs w:val="28"/>
-        </w:rPr>
-        <w:t>.</w:t>
-      </w:r>
-      <w:r>
-        <w:rPr>
-          <w:rFonts w:ascii="Times New Roman" w:hAnsi="Times New Roman" w:cs="Times New Roman"/>
-          <w:sz w:val="28"/>
-          <w:szCs w:val="28"/>
-        </w:rPr>
-        <w:tab/>
-      </w:r>
-      <w:r>
-        <w:rPr>
-          <w:rFonts w:ascii="Times New Roman" w:hAnsi="Times New Roman" w:cs="Times New Roman"/>
-          <w:sz w:val="28"/>
-          <w:szCs w:val="28"/>
-        </w:rPr>
-        <w:t>переполоскать всю посуду под проточной водой</w:t>
-      </w:r>
-    </w:p>
-    <w:p>
-      <w:pPr>
-        <w:jc w:val="both"/>
-        <w:rPr>
-          <w:rFonts w:ascii="Times New Roman" w:hAnsi="Times New Roman" w:cs="Times New Roman"/>
-          <w:sz w:val="28"/>
-          <w:szCs w:val="28"/>
-        </w:rPr>
-      </w:pPr>
-      <w:r>
-        <w:rPr>
-          <w:rFonts w:ascii="Times New Roman" w:hAnsi="Times New Roman" w:cs="Times New Roman"/>
-          <w:sz w:val="28"/>
-          <w:szCs w:val="28"/>
-        </w:rPr>
-        <w:t>10</w:t>
-      </w:r>
-      <w:r>
-        <w:rPr>
-          <w:rFonts w:ascii="Times New Roman" w:hAnsi="Times New Roman" w:cs="Times New Roman"/>
-          <w:sz w:val="28"/>
-          <w:szCs w:val="28"/>
-        </w:rPr>
-        <w:t>.</w:t>
-      </w:r>
-      <w:r>
-        <w:rPr>
-          <w:rFonts w:ascii="Times New Roman" w:hAnsi="Times New Roman" w:cs="Times New Roman"/>
-          <w:sz w:val="28"/>
-          <w:szCs w:val="28"/>
-        </w:rPr>
-        <w:tab/>
-      </w:r>
-      <w:r>
-        <w:rPr>
-          <w:rFonts w:ascii="Times New Roman" w:hAnsi="Times New Roman" w:cs="Times New Roman"/>
-          <w:sz w:val="28"/>
-          <w:szCs w:val="28"/>
-        </w:rPr>
-        <w:t>поставить посуду на сушилку</w:t>
+        <w:t>ку</w:t>
       </w:r>
       <w:r>
         <w:rPr>

</xml_diff>